<commit_message>
Update to Draft reort missing MYSQL Documentation
</commit_message>
<xml_diff>
--- a/Draft Report.docx
+++ b/Draft Report.docx
@@ -8,7 +8,13 @@
         <w:jc w:val="center"/>
       </w:pPr>
       <w:r>
-        <w:t>SPORTS AND MANAGEMENT SYSTEM FOR OLYMPIA HOSTEL</w:t>
+        <w:t xml:space="preserve">SPORTS AND </w:t>
+      </w:r>
+      <w:r>
+        <w:t xml:space="preserve">RECREATION </w:t>
+      </w:r>
+      <w:r>
+        <w:t>MANAGEMENT SYSTEM FOR OLYMPIA HOSTEL</w:t>
       </w:r>
     </w:p>
     <w:p>
@@ -135,6 +141,9 @@
             <w:pPr>
               <w:jc w:val="center"/>
             </w:pPr>
+            <w:r>
+              <w:t>1800736039</w:t>
+            </w:r>
           </w:p>
         </w:tc>
         <w:tc>
@@ -145,6 +154,9 @@
             <w:pPr>
               <w:jc w:val="center"/>
             </w:pPr>
+            <w:r>
+              <w:t>18/U/36039/PS</w:t>
+            </w:r>
           </w:p>
         </w:tc>
       </w:tr>
@@ -157,6 +169,9 @@
             <w:pPr>
               <w:jc w:val="center"/>
             </w:pPr>
+            <w:r>
+              <w:t>Murindwa John</w:t>
+            </w:r>
           </w:p>
         </w:tc>
         <w:tc>
@@ -167,6 +182,9 @@
             <w:pPr>
               <w:jc w:val="center"/>
             </w:pPr>
+            <w:r>
+              <w:t>217001082</w:t>
+            </w:r>
           </w:p>
         </w:tc>
         <w:tc>
@@ -177,6 +195,9 @@
             <w:pPr>
               <w:jc w:val="center"/>
             </w:pPr>
+            <w:r>
+              <w:t>17/U/644</w:t>
+            </w:r>
           </w:p>
         </w:tc>
       </w:tr>
@@ -189,6 +210,9 @@
             <w:pPr>
               <w:jc w:val="center"/>
             </w:pPr>
+            <w:r>
+              <w:t>Sakwa Warren Michael</w:t>
+            </w:r>
           </w:p>
         </w:tc>
         <w:tc>
@@ -223,24 +247,1842 @@
         <w:br w:type="page"/>
       </w:r>
     </w:p>
+    <w:sdt>
+      <w:sdtPr>
+        <w:id w:val="1664277257"/>
+        <w:docPartObj>
+          <w:docPartGallery w:val="Table of Contents"/>
+          <w:docPartUnique/>
+        </w:docPartObj>
+      </w:sdtPr>
+      <w:sdtEndPr>
+        <w:rPr>
+          <w:rFonts w:asciiTheme="minorHAnsi" w:eastAsiaTheme="minorHAnsi" w:hAnsiTheme="minorHAnsi" w:cstheme="minorBidi"/>
+          <w:b/>
+          <w:bCs/>
+          <w:noProof/>
+          <w:color w:val="auto"/>
+          <w:sz w:val="22"/>
+          <w:szCs w:val="22"/>
+          <w:lang w:val="en-GB"/>
+        </w:rPr>
+      </w:sdtEndPr>
+      <w:sdtContent>
+        <w:p>
+          <w:pPr>
+            <w:pStyle w:val="TOCHeading"/>
+          </w:pPr>
+          <w:r>
+            <w:t>Contents</w:t>
+          </w:r>
+        </w:p>
+        <w:p>
+          <w:pPr>
+            <w:pStyle w:val="TOC1"/>
+            <w:tabs>
+              <w:tab w:val="right" w:leader="dot" w:pos="9466"/>
+            </w:tabs>
+            <w:rPr>
+              <w:rFonts w:eastAsiaTheme="minorEastAsia"/>
+              <w:noProof/>
+              <w:lang w:eastAsia="en-GB"/>
+            </w:rPr>
+          </w:pPr>
+          <w:r>
+            <w:fldChar w:fldCharType="begin"/>
+          </w:r>
+          <w:r>
+            <w:instrText xml:space="preserve"> TOC \o "1-3" \h \z \u </w:instrText>
+          </w:r>
+          <w:r>
+            <w:fldChar w:fldCharType="separate"/>
+          </w:r>
+          <w:hyperlink w:anchor="_Toc5727532" w:history="1">
+            <w:r>
+              <w:rPr>
+                <w:rStyle w:val="Hyperlink"/>
+                <w:noProof/>
+              </w:rPr>
+              <w:t>1. Database Planning</w:t>
+            </w:r>
+            <w:r>
+              <w:rPr>
+                <w:noProof/>
+                <w:webHidden/>
+              </w:rPr>
+              <w:tab/>
+            </w:r>
+            <w:r>
+              <w:rPr>
+                <w:noProof/>
+                <w:webHidden/>
+              </w:rPr>
+              <w:fldChar w:fldCharType="begin"/>
+            </w:r>
+            <w:r>
+              <w:rPr>
+                <w:noProof/>
+                <w:webHidden/>
+              </w:rPr>
+              <w:instrText xml:space="preserve"> PAGEREF _Toc5727532 \h </w:instrText>
+            </w:r>
+            <w:r>
+              <w:rPr>
+                <w:noProof/>
+                <w:webHidden/>
+              </w:rPr>
+            </w:r>
+            <w:r>
+              <w:rPr>
+                <w:noProof/>
+                <w:webHidden/>
+              </w:rPr>
+              <w:fldChar w:fldCharType="separate"/>
+            </w:r>
+            <w:r>
+              <w:rPr>
+                <w:noProof/>
+                <w:webHidden/>
+              </w:rPr>
+              <w:t>3</w:t>
+            </w:r>
+            <w:r>
+              <w:rPr>
+                <w:noProof/>
+                <w:webHidden/>
+              </w:rPr>
+              <w:fldChar w:fldCharType="end"/>
+            </w:r>
+          </w:hyperlink>
+        </w:p>
+        <w:p>
+          <w:pPr>
+            <w:pStyle w:val="TOC2"/>
+            <w:tabs>
+              <w:tab w:val="right" w:leader="dot" w:pos="9466"/>
+            </w:tabs>
+            <w:rPr>
+              <w:rFonts w:eastAsiaTheme="minorEastAsia"/>
+              <w:noProof/>
+              <w:lang w:eastAsia="en-GB"/>
+            </w:rPr>
+          </w:pPr>
+          <w:hyperlink w:anchor="_Toc5727533" w:history="1">
+            <w:r>
+              <w:rPr>
+                <w:rStyle w:val="Hyperlink"/>
+                <w:noProof/>
+              </w:rPr>
+              <w:t>1.1 MISSION STATEMENT</w:t>
+            </w:r>
+            <w:r>
+              <w:rPr>
+                <w:noProof/>
+                <w:webHidden/>
+              </w:rPr>
+              <w:tab/>
+            </w:r>
+            <w:r>
+              <w:rPr>
+                <w:noProof/>
+                <w:webHidden/>
+              </w:rPr>
+              <w:fldChar w:fldCharType="begin"/>
+            </w:r>
+            <w:r>
+              <w:rPr>
+                <w:noProof/>
+                <w:webHidden/>
+              </w:rPr>
+              <w:instrText xml:space="preserve"> PAGEREF _Toc5727533 \h </w:instrText>
+            </w:r>
+            <w:r>
+              <w:rPr>
+                <w:noProof/>
+                <w:webHidden/>
+              </w:rPr>
+            </w:r>
+            <w:r>
+              <w:rPr>
+                <w:noProof/>
+                <w:webHidden/>
+              </w:rPr>
+              <w:fldChar w:fldCharType="separate"/>
+            </w:r>
+            <w:r>
+              <w:rPr>
+                <w:noProof/>
+                <w:webHidden/>
+              </w:rPr>
+              <w:t>3</w:t>
+            </w:r>
+            <w:r>
+              <w:rPr>
+                <w:noProof/>
+                <w:webHidden/>
+              </w:rPr>
+              <w:fldChar w:fldCharType="end"/>
+            </w:r>
+          </w:hyperlink>
+        </w:p>
+        <w:p>
+          <w:pPr>
+            <w:pStyle w:val="TOC2"/>
+            <w:tabs>
+              <w:tab w:val="right" w:leader="dot" w:pos="9466"/>
+            </w:tabs>
+            <w:rPr>
+              <w:rFonts w:eastAsiaTheme="minorEastAsia"/>
+              <w:noProof/>
+              <w:lang w:eastAsia="en-GB"/>
+            </w:rPr>
+          </w:pPr>
+          <w:hyperlink w:anchor="_Toc5727534" w:history="1">
+            <w:r>
+              <w:rPr>
+                <w:rStyle w:val="Hyperlink"/>
+                <w:noProof/>
+              </w:rPr>
+              <w:t>1.2 MISSION OBJECTIVES</w:t>
+            </w:r>
+            <w:r>
+              <w:rPr>
+                <w:noProof/>
+                <w:webHidden/>
+              </w:rPr>
+              <w:tab/>
+            </w:r>
+            <w:r>
+              <w:rPr>
+                <w:noProof/>
+                <w:webHidden/>
+              </w:rPr>
+              <w:fldChar w:fldCharType="begin"/>
+            </w:r>
+            <w:r>
+              <w:rPr>
+                <w:noProof/>
+                <w:webHidden/>
+              </w:rPr>
+              <w:instrText xml:space="preserve"> PAGEREF _Toc5727534 \h </w:instrText>
+            </w:r>
+            <w:r>
+              <w:rPr>
+                <w:noProof/>
+                <w:webHidden/>
+              </w:rPr>
+            </w:r>
+            <w:r>
+              <w:rPr>
+                <w:noProof/>
+                <w:webHidden/>
+              </w:rPr>
+              <w:fldChar w:fldCharType="separate"/>
+            </w:r>
+            <w:r>
+              <w:rPr>
+                <w:noProof/>
+                <w:webHidden/>
+              </w:rPr>
+              <w:t>3</w:t>
+            </w:r>
+            <w:r>
+              <w:rPr>
+                <w:noProof/>
+                <w:webHidden/>
+              </w:rPr>
+              <w:fldChar w:fldCharType="end"/>
+            </w:r>
+          </w:hyperlink>
+        </w:p>
+        <w:p>
+          <w:pPr>
+            <w:pStyle w:val="TOC1"/>
+            <w:tabs>
+              <w:tab w:val="right" w:leader="dot" w:pos="9466"/>
+            </w:tabs>
+            <w:rPr>
+              <w:rFonts w:eastAsiaTheme="minorEastAsia"/>
+              <w:noProof/>
+              <w:lang w:eastAsia="en-GB"/>
+            </w:rPr>
+          </w:pPr>
+          <w:hyperlink w:anchor="_Toc5727535" w:history="1">
+            <w:r>
+              <w:rPr>
+                <w:rStyle w:val="Hyperlink"/>
+                <w:noProof/>
+              </w:rPr>
+              <w:t>2. System Definition</w:t>
+            </w:r>
+            <w:r>
+              <w:rPr>
+                <w:noProof/>
+                <w:webHidden/>
+              </w:rPr>
+              <w:tab/>
+            </w:r>
+            <w:r>
+              <w:rPr>
+                <w:noProof/>
+                <w:webHidden/>
+              </w:rPr>
+              <w:fldChar w:fldCharType="begin"/>
+            </w:r>
+            <w:r>
+              <w:rPr>
+                <w:noProof/>
+                <w:webHidden/>
+              </w:rPr>
+              <w:instrText xml:space="preserve"> PAGEREF _Toc5727535 \h </w:instrText>
+            </w:r>
+            <w:r>
+              <w:rPr>
+                <w:noProof/>
+                <w:webHidden/>
+              </w:rPr>
+            </w:r>
+            <w:r>
+              <w:rPr>
+                <w:noProof/>
+                <w:webHidden/>
+              </w:rPr>
+              <w:fldChar w:fldCharType="separate"/>
+            </w:r>
+            <w:r>
+              <w:rPr>
+                <w:noProof/>
+                <w:webHidden/>
+              </w:rPr>
+              <w:t>3</w:t>
+            </w:r>
+            <w:r>
+              <w:rPr>
+                <w:noProof/>
+                <w:webHidden/>
+              </w:rPr>
+              <w:fldChar w:fldCharType="end"/>
+            </w:r>
+          </w:hyperlink>
+        </w:p>
+        <w:p>
+          <w:pPr>
+            <w:pStyle w:val="TOC1"/>
+            <w:tabs>
+              <w:tab w:val="right" w:leader="dot" w:pos="9466"/>
+            </w:tabs>
+            <w:rPr>
+              <w:rFonts w:eastAsiaTheme="minorEastAsia"/>
+              <w:noProof/>
+              <w:lang w:eastAsia="en-GB"/>
+            </w:rPr>
+          </w:pPr>
+          <w:hyperlink w:anchor="_Toc5727536" w:history="1">
+            <w:r>
+              <w:rPr>
+                <w:rStyle w:val="Hyperlink"/>
+                <w:noProof/>
+              </w:rPr>
+              <w:t>3. Requirements</w:t>
+            </w:r>
+            <w:r>
+              <w:rPr>
+                <w:noProof/>
+                <w:webHidden/>
+              </w:rPr>
+              <w:tab/>
+            </w:r>
+            <w:r>
+              <w:rPr>
+                <w:noProof/>
+                <w:webHidden/>
+              </w:rPr>
+              <w:fldChar w:fldCharType="begin"/>
+            </w:r>
+            <w:r>
+              <w:rPr>
+                <w:noProof/>
+                <w:webHidden/>
+              </w:rPr>
+              <w:instrText xml:space="preserve"> PAGEREF _Toc5727536 \h </w:instrText>
+            </w:r>
+            <w:r>
+              <w:rPr>
+                <w:noProof/>
+                <w:webHidden/>
+              </w:rPr>
+            </w:r>
+            <w:r>
+              <w:rPr>
+                <w:noProof/>
+                <w:webHidden/>
+              </w:rPr>
+              <w:fldChar w:fldCharType="separate"/>
+            </w:r>
+            <w:r>
+              <w:rPr>
+                <w:noProof/>
+                <w:webHidden/>
+              </w:rPr>
+              <w:t>3</w:t>
+            </w:r>
+            <w:r>
+              <w:rPr>
+                <w:noProof/>
+                <w:webHidden/>
+              </w:rPr>
+              <w:fldChar w:fldCharType="end"/>
+            </w:r>
+          </w:hyperlink>
+        </w:p>
+        <w:p>
+          <w:pPr>
+            <w:pStyle w:val="TOC2"/>
+            <w:tabs>
+              <w:tab w:val="right" w:leader="dot" w:pos="9466"/>
+            </w:tabs>
+            <w:rPr>
+              <w:rFonts w:eastAsiaTheme="minorEastAsia"/>
+              <w:noProof/>
+              <w:lang w:eastAsia="en-GB"/>
+            </w:rPr>
+          </w:pPr>
+          <w:hyperlink w:anchor="_Toc5727537" w:history="1">
+            <w:r>
+              <w:rPr>
+                <w:rStyle w:val="Hyperlink"/>
+                <w:noProof/>
+              </w:rPr>
+              <w:t>3.1 MAIN USER VIEWS</w:t>
+            </w:r>
+            <w:r>
+              <w:rPr>
+                <w:noProof/>
+                <w:webHidden/>
+              </w:rPr>
+              <w:tab/>
+            </w:r>
+            <w:r>
+              <w:rPr>
+                <w:noProof/>
+                <w:webHidden/>
+              </w:rPr>
+              <w:fldChar w:fldCharType="begin"/>
+            </w:r>
+            <w:r>
+              <w:rPr>
+                <w:noProof/>
+                <w:webHidden/>
+              </w:rPr>
+              <w:instrText xml:space="preserve"> PAGEREF _Toc5727537 \h </w:instrText>
+            </w:r>
+            <w:r>
+              <w:rPr>
+                <w:noProof/>
+                <w:webHidden/>
+              </w:rPr>
+            </w:r>
+            <w:r>
+              <w:rPr>
+                <w:noProof/>
+                <w:webHidden/>
+              </w:rPr>
+              <w:fldChar w:fldCharType="separate"/>
+            </w:r>
+            <w:r>
+              <w:rPr>
+                <w:noProof/>
+                <w:webHidden/>
+              </w:rPr>
+              <w:t>3</w:t>
+            </w:r>
+            <w:r>
+              <w:rPr>
+                <w:noProof/>
+                <w:webHidden/>
+              </w:rPr>
+              <w:fldChar w:fldCharType="end"/>
+            </w:r>
+          </w:hyperlink>
+        </w:p>
+        <w:p>
+          <w:pPr>
+            <w:pStyle w:val="TOC3"/>
+            <w:tabs>
+              <w:tab w:val="right" w:leader="dot" w:pos="9466"/>
+            </w:tabs>
+            <w:rPr>
+              <w:rFonts w:eastAsiaTheme="minorEastAsia"/>
+              <w:noProof/>
+              <w:lang w:eastAsia="en-GB"/>
+            </w:rPr>
+          </w:pPr>
+          <w:hyperlink w:anchor="_Toc5727538" w:history="1">
+            <w:r>
+              <w:rPr>
+                <w:rStyle w:val="Hyperlink"/>
+                <w:noProof/>
+              </w:rPr>
+              <w:t>3.1.1 Manager</w:t>
+            </w:r>
+            <w:r>
+              <w:rPr>
+                <w:noProof/>
+                <w:webHidden/>
+              </w:rPr>
+              <w:tab/>
+            </w:r>
+            <w:r>
+              <w:rPr>
+                <w:noProof/>
+                <w:webHidden/>
+              </w:rPr>
+              <w:fldChar w:fldCharType="begin"/>
+            </w:r>
+            <w:r>
+              <w:rPr>
+                <w:noProof/>
+                <w:webHidden/>
+              </w:rPr>
+              <w:instrText xml:space="preserve"> PAGEREF _Toc5727538 \h </w:instrText>
+            </w:r>
+            <w:r>
+              <w:rPr>
+                <w:noProof/>
+                <w:webHidden/>
+              </w:rPr>
+            </w:r>
+            <w:r>
+              <w:rPr>
+                <w:noProof/>
+                <w:webHidden/>
+              </w:rPr>
+              <w:fldChar w:fldCharType="separate"/>
+            </w:r>
+            <w:r>
+              <w:rPr>
+                <w:noProof/>
+                <w:webHidden/>
+              </w:rPr>
+              <w:t>3</w:t>
+            </w:r>
+            <w:r>
+              <w:rPr>
+                <w:noProof/>
+                <w:webHidden/>
+              </w:rPr>
+              <w:fldChar w:fldCharType="end"/>
+            </w:r>
+          </w:hyperlink>
+        </w:p>
+        <w:p>
+          <w:pPr>
+            <w:pStyle w:val="TOC3"/>
+            <w:tabs>
+              <w:tab w:val="right" w:leader="dot" w:pos="9466"/>
+            </w:tabs>
+            <w:rPr>
+              <w:rFonts w:eastAsiaTheme="minorEastAsia"/>
+              <w:noProof/>
+              <w:lang w:eastAsia="en-GB"/>
+            </w:rPr>
+          </w:pPr>
+          <w:hyperlink w:anchor="_Toc5727539" w:history="1">
+            <w:r>
+              <w:rPr>
+                <w:rStyle w:val="Hyperlink"/>
+                <w:noProof/>
+              </w:rPr>
+              <w:t>3.1.2 Cashier</w:t>
+            </w:r>
+            <w:r>
+              <w:rPr>
+                <w:noProof/>
+                <w:webHidden/>
+              </w:rPr>
+              <w:tab/>
+            </w:r>
+            <w:r>
+              <w:rPr>
+                <w:noProof/>
+                <w:webHidden/>
+              </w:rPr>
+              <w:fldChar w:fldCharType="begin"/>
+            </w:r>
+            <w:r>
+              <w:rPr>
+                <w:noProof/>
+                <w:webHidden/>
+              </w:rPr>
+              <w:instrText xml:space="preserve"> PAGEREF _Toc5727539 \h </w:instrText>
+            </w:r>
+            <w:r>
+              <w:rPr>
+                <w:noProof/>
+                <w:webHidden/>
+              </w:rPr>
+            </w:r>
+            <w:r>
+              <w:rPr>
+                <w:noProof/>
+                <w:webHidden/>
+              </w:rPr>
+              <w:fldChar w:fldCharType="separate"/>
+            </w:r>
+            <w:r>
+              <w:rPr>
+                <w:noProof/>
+                <w:webHidden/>
+              </w:rPr>
+              <w:t>3</w:t>
+            </w:r>
+            <w:r>
+              <w:rPr>
+                <w:noProof/>
+                <w:webHidden/>
+              </w:rPr>
+              <w:fldChar w:fldCharType="end"/>
+            </w:r>
+          </w:hyperlink>
+        </w:p>
+        <w:p>
+          <w:pPr>
+            <w:pStyle w:val="TOC3"/>
+            <w:tabs>
+              <w:tab w:val="right" w:leader="dot" w:pos="9466"/>
+            </w:tabs>
+            <w:rPr>
+              <w:rFonts w:eastAsiaTheme="minorEastAsia"/>
+              <w:noProof/>
+              <w:lang w:eastAsia="en-GB"/>
+            </w:rPr>
+          </w:pPr>
+          <w:hyperlink w:anchor="_Toc5727540" w:history="1">
+            <w:r>
+              <w:rPr>
+                <w:rStyle w:val="Hyperlink"/>
+                <w:noProof/>
+              </w:rPr>
+              <w:t>3.1.3 Trainers</w:t>
+            </w:r>
+            <w:r>
+              <w:rPr>
+                <w:noProof/>
+                <w:webHidden/>
+              </w:rPr>
+              <w:tab/>
+            </w:r>
+            <w:r>
+              <w:rPr>
+                <w:noProof/>
+                <w:webHidden/>
+              </w:rPr>
+              <w:fldChar w:fldCharType="begin"/>
+            </w:r>
+            <w:r>
+              <w:rPr>
+                <w:noProof/>
+                <w:webHidden/>
+              </w:rPr>
+              <w:instrText xml:space="preserve"> PAGEREF _Toc5727540 \h </w:instrText>
+            </w:r>
+            <w:r>
+              <w:rPr>
+                <w:noProof/>
+                <w:webHidden/>
+              </w:rPr>
+            </w:r>
+            <w:r>
+              <w:rPr>
+                <w:noProof/>
+                <w:webHidden/>
+              </w:rPr>
+              <w:fldChar w:fldCharType="separate"/>
+            </w:r>
+            <w:r>
+              <w:rPr>
+                <w:noProof/>
+                <w:webHidden/>
+              </w:rPr>
+              <w:t>3</w:t>
+            </w:r>
+            <w:r>
+              <w:rPr>
+                <w:noProof/>
+                <w:webHidden/>
+              </w:rPr>
+              <w:fldChar w:fldCharType="end"/>
+            </w:r>
+          </w:hyperlink>
+        </w:p>
+        <w:p>
+          <w:pPr>
+            <w:pStyle w:val="TOC3"/>
+            <w:tabs>
+              <w:tab w:val="right" w:leader="dot" w:pos="9466"/>
+            </w:tabs>
+            <w:rPr>
+              <w:rFonts w:eastAsiaTheme="minorEastAsia"/>
+              <w:noProof/>
+              <w:lang w:eastAsia="en-GB"/>
+            </w:rPr>
+          </w:pPr>
+          <w:hyperlink w:anchor="_Toc5727541" w:history="1">
+            <w:r>
+              <w:rPr>
+                <w:rStyle w:val="Hyperlink"/>
+                <w:noProof/>
+              </w:rPr>
+              <w:t>3.1.4 Clients</w:t>
+            </w:r>
+            <w:r>
+              <w:rPr>
+                <w:noProof/>
+                <w:webHidden/>
+              </w:rPr>
+              <w:tab/>
+            </w:r>
+            <w:r>
+              <w:rPr>
+                <w:noProof/>
+                <w:webHidden/>
+              </w:rPr>
+              <w:fldChar w:fldCharType="begin"/>
+            </w:r>
+            <w:r>
+              <w:rPr>
+                <w:noProof/>
+                <w:webHidden/>
+              </w:rPr>
+              <w:instrText xml:space="preserve"> PAGEREF _Toc5727541 \h </w:instrText>
+            </w:r>
+            <w:r>
+              <w:rPr>
+                <w:noProof/>
+                <w:webHidden/>
+              </w:rPr>
+            </w:r>
+            <w:r>
+              <w:rPr>
+                <w:noProof/>
+                <w:webHidden/>
+              </w:rPr>
+              <w:fldChar w:fldCharType="separate"/>
+            </w:r>
+            <w:r>
+              <w:rPr>
+                <w:noProof/>
+                <w:webHidden/>
+              </w:rPr>
+              <w:t>3</w:t>
+            </w:r>
+            <w:r>
+              <w:rPr>
+                <w:noProof/>
+                <w:webHidden/>
+              </w:rPr>
+              <w:fldChar w:fldCharType="end"/>
+            </w:r>
+          </w:hyperlink>
+        </w:p>
+        <w:p>
+          <w:pPr>
+            <w:pStyle w:val="TOC2"/>
+            <w:tabs>
+              <w:tab w:val="right" w:leader="dot" w:pos="9466"/>
+            </w:tabs>
+            <w:rPr>
+              <w:rFonts w:eastAsiaTheme="minorEastAsia"/>
+              <w:noProof/>
+              <w:lang w:eastAsia="en-GB"/>
+            </w:rPr>
+          </w:pPr>
+          <w:hyperlink w:anchor="_Toc5727542" w:history="1">
+            <w:r>
+              <w:rPr>
+                <w:rStyle w:val="Hyperlink"/>
+                <w:noProof/>
+              </w:rPr>
+              <w:t>3.2 TASKS PERFORMED BY EACH USER VIEW.</w:t>
+            </w:r>
+            <w:r>
+              <w:rPr>
+                <w:noProof/>
+                <w:webHidden/>
+              </w:rPr>
+              <w:tab/>
+            </w:r>
+            <w:r>
+              <w:rPr>
+                <w:noProof/>
+                <w:webHidden/>
+              </w:rPr>
+              <w:fldChar w:fldCharType="begin"/>
+            </w:r>
+            <w:r>
+              <w:rPr>
+                <w:noProof/>
+                <w:webHidden/>
+              </w:rPr>
+              <w:instrText xml:space="preserve"> PAGEREF _Toc5727542 \h </w:instrText>
+            </w:r>
+            <w:r>
+              <w:rPr>
+                <w:noProof/>
+                <w:webHidden/>
+              </w:rPr>
+            </w:r>
+            <w:r>
+              <w:rPr>
+                <w:noProof/>
+                <w:webHidden/>
+              </w:rPr>
+              <w:fldChar w:fldCharType="separate"/>
+            </w:r>
+            <w:r>
+              <w:rPr>
+                <w:noProof/>
+                <w:webHidden/>
+              </w:rPr>
+              <w:t>4</w:t>
+            </w:r>
+            <w:r>
+              <w:rPr>
+                <w:noProof/>
+                <w:webHidden/>
+              </w:rPr>
+              <w:fldChar w:fldCharType="end"/>
+            </w:r>
+          </w:hyperlink>
+        </w:p>
+        <w:p>
+          <w:pPr>
+            <w:pStyle w:val="TOC3"/>
+            <w:tabs>
+              <w:tab w:val="right" w:leader="dot" w:pos="9466"/>
+            </w:tabs>
+            <w:rPr>
+              <w:rFonts w:eastAsiaTheme="minorEastAsia"/>
+              <w:noProof/>
+              <w:lang w:eastAsia="en-GB"/>
+            </w:rPr>
+          </w:pPr>
+          <w:hyperlink w:anchor="_Toc5727543" w:history="1">
+            <w:r>
+              <w:rPr>
+                <w:rStyle w:val="Hyperlink"/>
+                <w:noProof/>
+              </w:rPr>
+              <w:t>3.2.1 Manager</w:t>
+            </w:r>
+            <w:r>
+              <w:rPr>
+                <w:noProof/>
+                <w:webHidden/>
+              </w:rPr>
+              <w:tab/>
+            </w:r>
+            <w:r>
+              <w:rPr>
+                <w:noProof/>
+                <w:webHidden/>
+              </w:rPr>
+              <w:fldChar w:fldCharType="begin"/>
+            </w:r>
+            <w:r>
+              <w:rPr>
+                <w:noProof/>
+                <w:webHidden/>
+              </w:rPr>
+              <w:instrText xml:space="preserve"> PAGEREF _Toc5727543 \h </w:instrText>
+            </w:r>
+            <w:r>
+              <w:rPr>
+                <w:noProof/>
+                <w:webHidden/>
+              </w:rPr>
+            </w:r>
+            <w:r>
+              <w:rPr>
+                <w:noProof/>
+                <w:webHidden/>
+              </w:rPr>
+              <w:fldChar w:fldCharType="separate"/>
+            </w:r>
+            <w:r>
+              <w:rPr>
+                <w:noProof/>
+                <w:webHidden/>
+              </w:rPr>
+              <w:t>4</w:t>
+            </w:r>
+            <w:r>
+              <w:rPr>
+                <w:noProof/>
+                <w:webHidden/>
+              </w:rPr>
+              <w:fldChar w:fldCharType="end"/>
+            </w:r>
+          </w:hyperlink>
+        </w:p>
+        <w:p>
+          <w:pPr>
+            <w:pStyle w:val="TOC3"/>
+            <w:tabs>
+              <w:tab w:val="right" w:leader="dot" w:pos="9466"/>
+            </w:tabs>
+            <w:rPr>
+              <w:rFonts w:eastAsiaTheme="minorEastAsia"/>
+              <w:noProof/>
+              <w:lang w:eastAsia="en-GB"/>
+            </w:rPr>
+          </w:pPr>
+          <w:hyperlink w:anchor="_Toc5727544" w:history="1">
+            <w:r>
+              <w:rPr>
+                <w:rStyle w:val="Hyperlink"/>
+                <w:noProof/>
+              </w:rPr>
+              <w:t>3.2.2 Cashier</w:t>
+            </w:r>
+            <w:r>
+              <w:rPr>
+                <w:noProof/>
+                <w:webHidden/>
+              </w:rPr>
+              <w:tab/>
+            </w:r>
+            <w:r>
+              <w:rPr>
+                <w:noProof/>
+                <w:webHidden/>
+              </w:rPr>
+              <w:fldChar w:fldCharType="begin"/>
+            </w:r>
+            <w:r>
+              <w:rPr>
+                <w:noProof/>
+                <w:webHidden/>
+              </w:rPr>
+              <w:instrText xml:space="preserve"> PAGEREF _Toc5727544 \h </w:instrText>
+            </w:r>
+            <w:r>
+              <w:rPr>
+                <w:noProof/>
+                <w:webHidden/>
+              </w:rPr>
+            </w:r>
+            <w:r>
+              <w:rPr>
+                <w:noProof/>
+                <w:webHidden/>
+              </w:rPr>
+              <w:fldChar w:fldCharType="separate"/>
+            </w:r>
+            <w:r>
+              <w:rPr>
+                <w:noProof/>
+                <w:webHidden/>
+              </w:rPr>
+              <w:t>4</w:t>
+            </w:r>
+            <w:r>
+              <w:rPr>
+                <w:noProof/>
+                <w:webHidden/>
+              </w:rPr>
+              <w:fldChar w:fldCharType="end"/>
+            </w:r>
+          </w:hyperlink>
+        </w:p>
+        <w:p>
+          <w:pPr>
+            <w:pStyle w:val="TOC3"/>
+            <w:tabs>
+              <w:tab w:val="right" w:leader="dot" w:pos="9466"/>
+            </w:tabs>
+            <w:rPr>
+              <w:rFonts w:eastAsiaTheme="minorEastAsia"/>
+              <w:noProof/>
+              <w:lang w:eastAsia="en-GB"/>
+            </w:rPr>
+          </w:pPr>
+          <w:hyperlink w:anchor="_Toc5727545" w:history="1">
+            <w:r>
+              <w:rPr>
+                <w:rStyle w:val="Hyperlink"/>
+                <w:noProof/>
+              </w:rPr>
+              <w:t>3.2.3 Trainers</w:t>
+            </w:r>
+            <w:r>
+              <w:rPr>
+                <w:noProof/>
+                <w:webHidden/>
+              </w:rPr>
+              <w:tab/>
+            </w:r>
+            <w:r>
+              <w:rPr>
+                <w:noProof/>
+                <w:webHidden/>
+              </w:rPr>
+              <w:fldChar w:fldCharType="begin"/>
+            </w:r>
+            <w:r>
+              <w:rPr>
+                <w:noProof/>
+                <w:webHidden/>
+              </w:rPr>
+              <w:instrText xml:space="preserve"> PAGEREF _Toc5727545 \h </w:instrText>
+            </w:r>
+            <w:r>
+              <w:rPr>
+                <w:noProof/>
+                <w:webHidden/>
+              </w:rPr>
+            </w:r>
+            <w:r>
+              <w:rPr>
+                <w:noProof/>
+                <w:webHidden/>
+              </w:rPr>
+              <w:fldChar w:fldCharType="separate"/>
+            </w:r>
+            <w:r>
+              <w:rPr>
+                <w:noProof/>
+                <w:webHidden/>
+              </w:rPr>
+              <w:t>4</w:t>
+            </w:r>
+            <w:r>
+              <w:rPr>
+                <w:noProof/>
+                <w:webHidden/>
+              </w:rPr>
+              <w:fldChar w:fldCharType="end"/>
+            </w:r>
+          </w:hyperlink>
+        </w:p>
+        <w:p>
+          <w:pPr>
+            <w:pStyle w:val="TOC3"/>
+            <w:tabs>
+              <w:tab w:val="right" w:leader="dot" w:pos="9466"/>
+            </w:tabs>
+            <w:rPr>
+              <w:rFonts w:eastAsiaTheme="minorEastAsia"/>
+              <w:noProof/>
+              <w:lang w:eastAsia="en-GB"/>
+            </w:rPr>
+          </w:pPr>
+          <w:hyperlink w:anchor="_Toc5727546" w:history="1">
+            <w:r>
+              <w:rPr>
+                <w:rStyle w:val="Hyperlink"/>
+                <w:noProof/>
+              </w:rPr>
+              <w:t>3.2.4 Clientele</w:t>
+            </w:r>
+            <w:r>
+              <w:rPr>
+                <w:noProof/>
+                <w:webHidden/>
+              </w:rPr>
+              <w:tab/>
+            </w:r>
+            <w:r>
+              <w:rPr>
+                <w:noProof/>
+                <w:webHidden/>
+              </w:rPr>
+              <w:fldChar w:fldCharType="begin"/>
+            </w:r>
+            <w:r>
+              <w:rPr>
+                <w:noProof/>
+                <w:webHidden/>
+              </w:rPr>
+              <w:instrText xml:space="preserve"> PAGEREF _Toc5727546 \h </w:instrText>
+            </w:r>
+            <w:r>
+              <w:rPr>
+                <w:noProof/>
+                <w:webHidden/>
+              </w:rPr>
+            </w:r>
+            <w:r>
+              <w:rPr>
+                <w:noProof/>
+                <w:webHidden/>
+              </w:rPr>
+              <w:fldChar w:fldCharType="separate"/>
+            </w:r>
+            <w:r>
+              <w:rPr>
+                <w:noProof/>
+                <w:webHidden/>
+              </w:rPr>
+              <w:t>4</w:t>
+            </w:r>
+            <w:r>
+              <w:rPr>
+                <w:noProof/>
+                <w:webHidden/>
+              </w:rPr>
+              <w:fldChar w:fldCharType="end"/>
+            </w:r>
+          </w:hyperlink>
+        </w:p>
+        <w:p>
+          <w:pPr>
+            <w:pStyle w:val="TOC2"/>
+            <w:tabs>
+              <w:tab w:val="right" w:leader="dot" w:pos="9466"/>
+            </w:tabs>
+            <w:rPr>
+              <w:rFonts w:eastAsiaTheme="minorEastAsia"/>
+              <w:noProof/>
+              <w:lang w:eastAsia="en-GB"/>
+            </w:rPr>
+          </w:pPr>
+          <w:hyperlink w:anchor="_Toc5727547" w:history="1">
+            <w:r>
+              <w:rPr>
+                <w:rStyle w:val="Hyperlink"/>
+                <w:noProof/>
+              </w:rPr>
+              <w:t>3.3 TYPE OF DATA HELD ON ENTITIES IN THE SYSTEM.</w:t>
+            </w:r>
+            <w:r>
+              <w:rPr>
+                <w:noProof/>
+                <w:webHidden/>
+              </w:rPr>
+              <w:tab/>
+            </w:r>
+            <w:r>
+              <w:rPr>
+                <w:noProof/>
+                <w:webHidden/>
+              </w:rPr>
+              <w:fldChar w:fldCharType="begin"/>
+            </w:r>
+            <w:r>
+              <w:rPr>
+                <w:noProof/>
+                <w:webHidden/>
+              </w:rPr>
+              <w:instrText xml:space="preserve"> PAGEREF _Toc5727547 \h </w:instrText>
+            </w:r>
+            <w:r>
+              <w:rPr>
+                <w:noProof/>
+                <w:webHidden/>
+              </w:rPr>
+            </w:r>
+            <w:r>
+              <w:rPr>
+                <w:noProof/>
+                <w:webHidden/>
+              </w:rPr>
+              <w:fldChar w:fldCharType="separate"/>
+            </w:r>
+            <w:r>
+              <w:rPr>
+                <w:noProof/>
+                <w:webHidden/>
+              </w:rPr>
+              <w:t>4</w:t>
+            </w:r>
+            <w:r>
+              <w:rPr>
+                <w:noProof/>
+                <w:webHidden/>
+              </w:rPr>
+              <w:fldChar w:fldCharType="end"/>
+            </w:r>
+          </w:hyperlink>
+        </w:p>
+        <w:p>
+          <w:pPr>
+            <w:pStyle w:val="TOC3"/>
+            <w:tabs>
+              <w:tab w:val="right" w:leader="dot" w:pos="9466"/>
+            </w:tabs>
+            <w:rPr>
+              <w:rFonts w:eastAsiaTheme="minorEastAsia"/>
+              <w:noProof/>
+              <w:lang w:eastAsia="en-GB"/>
+            </w:rPr>
+          </w:pPr>
+          <w:hyperlink w:anchor="_Toc5727548" w:history="1">
+            <w:r>
+              <w:rPr>
+                <w:rStyle w:val="Hyperlink"/>
+                <w:noProof/>
+              </w:rPr>
+              <w:t>3.3.1 Clients</w:t>
+            </w:r>
+            <w:r>
+              <w:rPr>
+                <w:noProof/>
+                <w:webHidden/>
+              </w:rPr>
+              <w:tab/>
+            </w:r>
+            <w:r>
+              <w:rPr>
+                <w:noProof/>
+                <w:webHidden/>
+              </w:rPr>
+              <w:fldChar w:fldCharType="begin"/>
+            </w:r>
+            <w:r>
+              <w:rPr>
+                <w:noProof/>
+                <w:webHidden/>
+              </w:rPr>
+              <w:instrText xml:space="preserve"> PAGEREF _Toc5727548 \h </w:instrText>
+            </w:r>
+            <w:r>
+              <w:rPr>
+                <w:noProof/>
+                <w:webHidden/>
+              </w:rPr>
+            </w:r>
+            <w:r>
+              <w:rPr>
+                <w:noProof/>
+                <w:webHidden/>
+              </w:rPr>
+              <w:fldChar w:fldCharType="separate"/>
+            </w:r>
+            <w:r>
+              <w:rPr>
+                <w:noProof/>
+                <w:webHidden/>
+              </w:rPr>
+              <w:t>4</w:t>
+            </w:r>
+            <w:r>
+              <w:rPr>
+                <w:noProof/>
+                <w:webHidden/>
+              </w:rPr>
+              <w:fldChar w:fldCharType="end"/>
+            </w:r>
+          </w:hyperlink>
+        </w:p>
+        <w:p>
+          <w:pPr>
+            <w:pStyle w:val="TOC3"/>
+            <w:tabs>
+              <w:tab w:val="right" w:leader="dot" w:pos="9466"/>
+            </w:tabs>
+            <w:rPr>
+              <w:rFonts w:eastAsiaTheme="minorEastAsia"/>
+              <w:noProof/>
+              <w:lang w:eastAsia="en-GB"/>
+            </w:rPr>
+          </w:pPr>
+          <w:hyperlink w:anchor="_Toc5727549" w:history="1">
+            <w:r>
+              <w:rPr>
+                <w:rStyle w:val="Hyperlink"/>
+                <w:noProof/>
+              </w:rPr>
+              <w:t>3.3.2 Transactions</w:t>
+            </w:r>
+            <w:r>
+              <w:rPr>
+                <w:noProof/>
+                <w:webHidden/>
+              </w:rPr>
+              <w:tab/>
+            </w:r>
+            <w:r>
+              <w:rPr>
+                <w:noProof/>
+                <w:webHidden/>
+              </w:rPr>
+              <w:fldChar w:fldCharType="begin"/>
+            </w:r>
+            <w:r>
+              <w:rPr>
+                <w:noProof/>
+                <w:webHidden/>
+              </w:rPr>
+              <w:instrText xml:space="preserve"> PAGEREF _Toc5727549 \h </w:instrText>
+            </w:r>
+            <w:r>
+              <w:rPr>
+                <w:noProof/>
+                <w:webHidden/>
+              </w:rPr>
+            </w:r>
+            <w:r>
+              <w:rPr>
+                <w:noProof/>
+                <w:webHidden/>
+              </w:rPr>
+              <w:fldChar w:fldCharType="separate"/>
+            </w:r>
+            <w:r>
+              <w:rPr>
+                <w:noProof/>
+                <w:webHidden/>
+              </w:rPr>
+              <w:t>4</w:t>
+            </w:r>
+            <w:r>
+              <w:rPr>
+                <w:noProof/>
+                <w:webHidden/>
+              </w:rPr>
+              <w:fldChar w:fldCharType="end"/>
+            </w:r>
+          </w:hyperlink>
+        </w:p>
+        <w:p>
+          <w:pPr>
+            <w:pStyle w:val="TOC3"/>
+            <w:tabs>
+              <w:tab w:val="right" w:leader="dot" w:pos="9466"/>
+            </w:tabs>
+            <w:rPr>
+              <w:rFonts w:eastAsiaTheme="minorEastAsia"/>
+              <w:noProof/>
+              <w:lang w:eastAsia="en-GB"/>
+            </w:rPr>
+          </w:pPr>
+          <w:hyperlink w:anchor="_Toc5727550" w:history="1">
+            <w:r>
+              <w:rPr>
+                <w:rStyle w:val="Hyperlink"/>
+                <w:noProof/>
+              </w:rPr>
+              <w:t>3.3.3 Employees</w:t>
+            </w:r>
+            <w:r>
+              <w:rPr>
+                <w:noProof/>
+                <w:webHidden/>
+              </w:rPr>
+              <w:tab/>
+            </w:r>
+            <w:r>
+              <w:rPr>
+                <w:noProof/>
+                <w:webHidden/>
+              </w:rPr>
+              <w:fldChar w:fldCharType="begin"/>
+            </w:r>
+            <w:r>
+              <w:rPr>
+                <w:noProof/>
+                <w:webHidden/>
+              </w:rPr>
+              <w:instrText xml:space="preserve"> PAGEREF _Toc5727550 \h </w:instrText>
+            </w:r>
+            <w:r>
+              <w:rPr>
+                <w:noProof/>
+                <w:webHidden/>
+              </w:rPr>
+            </w:r>
+            <w:r>
+              <w:rPr>
+                <w:noProof/>
+                <w:webHidden/>
+              </w:rPr>
+              <w:fldChar w:fldCharType="separate"/>
+            </w:r>
+            <w:r>
+              <w:rPr>
+                <w:noProof/>
+                <w:webHidden/>
+              </w:rPr>
+              <w:t>5</w:t>
+            </w:r>
+            <w:r>
+              <w:rPr>
+                <w:noProof/>
+                <w:webHidden/>
+              </w:rPr>
+              <w:fldChar w:fldCharType="end"/>
+            </w:r>
+          </w:hyperlink>
+        </w:p>
+        <w:p>
+          <w:pPr>
+            <w:pStyle w:val="TOC2"/>
+            <w:tabs>
+              <w:tab w:val="right" w:leader="dot" w:pos="9466"/>
+            </w:tabs>
+            <w:rPr>
+              <w:rFonts w:eastAsiaTheme="minorEastAsia"/>
+              <w:noProof/>
+              <w:lang w:eastAsia="en-GB"/>
+            </w:rPr>
+          </w:pPr>
+          <w:hyperlink w:anchor="_Toc5727551" w:history="1">
+            <w:r>
+              <w:rPr>
+                <w:rStyle w:val="Hyperlink"/>
+                <w:noProof/>
+              </w:rPr>
+              <w:t>3.4 PROCESSES CARRIED OUT ON DATA COLLECTED</w:t>
+            </w:r>
+            <w:r>
+              <w:rPr>
+                <w:noProof/>
+                <w:webHidden/>
+              </w:rPr>
+              <w:tab/>
+            </w:r>
+            <w:r>
+              <w:rPr>
+                <w:noProof/>
+                <w:webHidden/>
+              </w:rPr>
+              <w:fldChar w:fldCharType="begin"/>
+            </w:r>
+            <w:r>
+              <w:rPr>
+                <w:noProof/>
+                <w:webHidden/>
+              </w:rPr>
+              <w:instrText xml:space="preserve"> PAGEREF _Toc5727551 \h </w:instrText>
+            </w:r>
+            <w:r>
+              <w:rPr>
+                <w:noProof/>
+                <w:webHidden/>
+              </w:rPr>
+            </w:r>
+            <w:r>
+              <w:rPr>
+                <w:noProof/>
+                <w:webHidden/>
+              </w:rPr>
+              <w:fldChar w:fldCharType="separate"/>
+            </w:r>
+            <w:r>
+              <w:rPr>
+                <w:noProof/>
+                <w:webHidden/>
+              </w:rPr>
+              <w:t>5</w:t>
+            </w:r>
+            <w:r>
+              <w:rPr>
+                <w:noProof/>
+                <w:webHidden/>
+              </w:rPr>
+              <w:fldChar w:fldCharType="end"/>
+            </w:r>
+          </w:hyperlink>
+        </w:p>
+        <w:p>
+          <w:pPr>
+            <w:pStyle w:val="TOC3"/>
+            <w:tabs>
+              <w:tab w:val="right" w:leader="dot" w:pos="9466"/>
+            </w:tabs>
+            <w:rPr>
+              <w:rFonts w:eastAsiaTheme="minorEastAsia"/>
+              <w:noProof/>
+              <w:lang w:eastAsia="en-GB"/>
+            </w:rPr>
+          </w:pPr>
+          <w:hyperlink w:anchor="_Toc5727552" w:history="1">
+            <w:r>
+              <w:rPr>
+                <w:rStyle w:val="Hyperlink"/>
+                <w:noProof/>
+              </w:rPr>
+              <w:t>3.4.1 On Client Data</w:t>
+            </w:r>
+            <w:r>
+              <w:rPr>
+                <w:noProof/>
+                <w:webHidden/>
+              </w:rPr>
+              <w:tab/>
+            </w:r>
+            <w:r>
+              <w:rPr>
+                <w:noProof/>
+                <w:webHidden/>
+              </w:rPr>
+              <w:fldChar w:fldCharType="begin"/>
+            </w:r>
+            <w:r>
+              <w:rPr>
+                <w:noProof/>
+                <w:webHidden/>
+              </w:rPr>
+              <w:instrText xml:space="preserve"> PAGEREF _Toc5727552 \h </w:instrText>
+            </w:r>
+            <w:r>
+              <w:rPr>
+                <w:noProof/>
+                <w:webHidden/>
+              </w:rPr>
+            </w:r>
+            <w:r>
+              <w:rPr>
+                <w:noProof/>
+                <w:webHidden/>
+              </w:rPr>
+              <w:fldChar w:fldCharType="separate"/>
+            </w:r>
+            <w:r>
+              <w:rPr>
+                <w:noProof/>
+                <w:webHidden/>
+              </w:rPr>
+              <w:t>5</w:t>
+            </w:r>
+            <w:r>
+              <w:rPr>
+                <w:noProof/>
+                <w:webHidden/>
+              </w:rPr>
+              <w:fldChar w:fldCharType="end"/>
+            </w:r>
+          </w:hyperlink>
+        </w:p>
+        <w:p>
+          <w:pPr>
+            <w:pStyle w:val="TOC3"/>
+            <w:tabs>
+              <w:tab w:val="right" w:leader="dot" w:pos="9466"/>
+            </w:tabs>
+            <w:rPr>
+              <w:rFonts w:eastAsiaTheme="minorEastAsia"/>
+              <w:noProof/>
+              <w:lang w:eastAsia="en-GB"/>
+            </w:rPr>
+          </w:pPr>
+          <w:hyperlink w:anchor="_Toc5727553" w:history="1">
+            <w:r>
+              <w:rPr>
+                <w:rStyle w:val="Hyperlink"/>
+                <w:noProof/>
+              </w:rPr>
+              <w:t>3.4.2 On Employee Data</w:t>
+            </w:r>
+            <w:r>
+              <w:rPr>
+                <w:noProof/>
+                <w:webHidden/>
+              </w:rPr>
+              <w:tab/>
+            </w:r>
+            <w:r>
+              <w:rPr>
+                <w:noProof/>
+                <w:webHidden/>
+              </w:rPr>
+              <w:fldChar w:fldCharType="begin"/>
+            </w:r>
+            <w:r>
+              <w:rPr>
+                <w:noProof/>
+                <w:webHidden/>
+              </w:rPr>
+              <w:instrText xml:space="preserve"> PAGEREF _Toc5727553 \h </w:instrText>
+            </w:r>
+            <w:r>
+              <w:rPr>
+                <w:noProof/>
+                <w:webHidden/>
+              </w:rPr>
+            </w:r>
+            <w:r>
+              <w:rPr>
+                <w:noProof/>
+                <w:webHidden/>
+              </w:rPr>
+              <w:fldChar w:fldCharType="separate"/>
+            </w:r>
+            <w:r>
+              <w:rPr>
+                <w:noProof/>
+                <w:webHidden/>
+              </w:rPr>
+              <w:t>5</w:t>
+            </w:r>
+            <w:r>
+              <w:rPr>
+                <w:noProof/>
+                <w:webHidden/>
+              </w:rPr>
+              <w:fldChar w:fldCharType="end"/>
+            </w:r>
+          </w:hyperlink>
+        </w:p>
+        <w:p>
+          <w:pPr>
+            <w:pStyle w:val="TOC3"/>
+            <w:tabs>
+              <w:tab w:val="right" w:leader="dot" w:pos="9466"/>
+            </w:tabs>
+            <w:rPr>
+              <w:rFonts w:eastAsiaTheme="minorEastAsia"/>
+              <w:noProof/>
+              <w:lang w:eastAsia="en-GB"/>
+            </w:rPr>
+          </w:pPr>
+          <w:hyperlink w:anchor="_Toc5727554" w:history="1">
+            <w:r>
+              <w:rPr>
+                <w:rStyle w:val="Hyperlink"/>
+                <w:noProof/>
+              </w:rPr>
+              <w:t>3.4.3 On Transaction Data</w:t>
+            </w:r>
+            <w:r>
+              <w:rPr>
+                <w:noProof/>
+                <w:webHidden/>
+              </w:rPr>
+              <w:tab/>
+            </w:r>
+            <w:r>
+              <w:rPr>
+                <w:noProof/>
+                <w:webHidden/>
+              </w:rPr>
+              <w:fldChar w:fldCharType="begin"/>
+            </w:r>
+            <w:r>
+              <w:rPr>
+                <w:noProof/>
+                <w:webHidden/>
+              </w:rPr>
+              <w:instrText xml:space="preserve"> PAGEREF _Toc5727554 \h </w:instrText>
+            </w:r>
+            <w:r>
+              <w:rPr>
+                <w:noProof/>
+                <w:webHidden/>
+              </w:rPr>
+            </w:r>
+            <w:r>
+              <w:rPr>
+                <w:noProof/>
+                <w:webHidden/>
+              </w:rPr>
+              <w:fldChar w:fldCharType="separate"/>
+            </w:r>
+            <w:r>
+              <w:rPr>
+                <w:noProof/>
+                <w:webHidden/>
+              </w:rPr>
+              <w:t>5</w:t>
+            </w:r>
+            <w:r>
+              <w:rPr>
+                <w:noProof/>
+                <w:webHidden/>
+              </w:rPr>
+              <w:fldChar w:fldCharType="end"/>
+            </w:r>
+          </w:hyperlink>
+        </w:p>
+        <w:p>
+          <w:pPr>
+            <w:pStyle w:val="TOC2"/>
+            <w:tabs>
+              <w:tab w:val="right" w:leader="dot" w:pos="9466"/>
+            </w:tabs>
+            <w:rPr>
+              <w:rFonts w:eastAsiaTheme="minorEastAsia"/>
+              <w:noProof/>
+              <w:lang w:eastAsia="en-GB"/>
+            </w:rPr>
+          </w:pPr>
+          <w:hyperlink w:anchor="_Toc5727555" w:history="1">
+            <w:r>
+              <w:rPr>
+                <w:rStyle w:val="Hyperlink"/>
+                <w:noProof/>
+              </w:rPr>
+              <w:t>3.5 FREQUENT TRANSACTIONS / REPORTS</w:t>
+            </w:r>
+            <w:r>
+              <w:rPr>
+                <w:noProof/>
+                <w:webHidden/>
+              </w:rPr>
+              <w:tab/>
+            </w:r>
+            <w:r>
+              <w:rPr>
+                <w:noProof/>
+                <w:webHidden/>
+              </w:rPr>
+              <w:fldChar w:fldCharType="begin"/>
+            </w:r>
+            <w:r>
+              <w:rPr>
+                <w:noProof/>
+                <w:webHidden/>
+              </w:rPr>
+              <w:instrText xml:space="preserve"> PAGEREF _Toc5727555 \h </w:instrText>
+            </w:r>
+            <w:r>
+              <w:rPr>
+                <w:noProof/>
+                <w:webHidden/>
+              </w:rPr>
+            </w:r>
+            <w:r>
+              <w:rPr>
+                <w:noProof/>
+                <w:webHidden/>
+              </w:rPr>
+              <w:fldChar w:fldCharType="separate"/>
+            </w:r>
+            <w:r>
+              <w:rPr>
+                <w:noProof/>
+                <w:webHidden/>
+              </w:rPr>
+              <w:t>6</w:t>
+            </w:r>
+            <w:r>
+              <w:rPr>
+                <w:noProof/>
+                <w:webHidden/>
+              </w:rPr>
+              <w:fldChar w:fldCharType="end"/>
+            </w:r>
+          </w:hyperlink>
+        </w:p>
+        <w:p>
+          <w:pPr>
+            <w:pStyle w:val="TOC1"/>
+            <w:tabs>
+              <w:tab w:val="right" w:leader="dot" w:pos="9466"/>
+            </w:tabs>
+            <w:rPr>
+              <w:rFonts w:eastAsiaTheme="minorEastAsia"/>
+              <w:noProof/>
+              <w:lang w:eastAsia="en-GB"/>
+            </w:rPr>
+          </w:pPr>
+          <w:hyperlink w:anchor="_Toc5727556" w:history="1">
+            <w:r>
+              <w:rPr>
+                <w:rStyle w:val="Hyperlink"/>
+                <w:noProof/>
+              </w:rPr>
+              <w:t>4. Database Design</w:t>
+            </w:r>
+            <w:r>
+              <w:rPr>
+                <w:noProof/>
+                <w:webHidden/>
+              </w:rPr>
+              <w:tab/>
+            </w:r>
+            <w:r>
+              <w:rPr>
+                <w:noProof/>
+                <w:webHidden/>
+              </w:rPr>
+              <w:fldChar w:fldCharType="begin"/>
+            </w:r>
+            <w:r>
+              <w:rPr>
+                <w:noProof/>
+                <w:webHidden/>
+              </w:rPr>
+              <w:instrText xml:space="preserve"> PAGEREF _Toc5727556 \h </w:instrText>
+            </w:r>
+            <w:r>
+              <w:rPr>
+                <w:noProof/>
+                <w:webHidden/>
+              </w:rPr>
+            </w:r>
+            <w:r>
+              <w:rPr>
+                <w:noProof/>
+                <w:webHidden/>
+              </w:rPr>
+              <w:fldChar w:fldCharType="separate"/>
+            </w:r>
+            <w:r>
+              <w:rPr>
+                <w:noProof/>
+                <w:webHidden/>
+              </w:rPr>
+              <w:t>6</w:t>
+            </w:r>
+            <w:r>
+              <w:rPr>
+                <w:noProof/>
+                <w:webHidden/>
+              </w:rPr>
+              <w:fldChar w:fldCharType="end"/>
+            </w:r>
+          </w:hyperlink>
+        </w:p>
+        <w:p>
+          <w:r>
+            <w:rPr>
+              <w:b/>
+              <w:bCs/>
+              <w:noProof/>
+            </w:rPr>
+            <w:fldChar w:fldCharType="end"/>
+          </w:r>
+        </w:p>
+      </w:sdtContent>
+    </w:sdt>
+    <w:p>
+      <w:pPr>
+        <w:rPr>
+          <w:rFonts w:asciiTheme="majorHAnsi" w:eastAsiaTheme="majorEastAsia" w:hAnsiTheme="majorHAnsi" w:cstheme="majorBidi"/>
+          <w:color w:val="2E74B5" w:themeColor="accent1" w:themeShade="BF"/>
+          <w:sz w:val="32"/>
+          <w:szCs w:val="32"/>
+        </w:rPr>
+      </w:pPr>
+      <w:r>
+        <w:br w:type="page"/>
+      </w:r>
+    </w:p>
     <w:p>
       <w:pPr>
         <w:pStyle w:val="Heading1"/>
       </w:pPr>
-      <w:bookmarkStart w:id="0" w:name="_GoBack"/>
-      <w:bookmarkEnd w:id="0"/>
+      <w:bookmarkStart w:id="0" w:name="_Toc5727532"/>
       <w:r>
         <w:lastRenderedPageBreak/>
         <w:t>1. Database Planning</w:t>
       </w:r>
+      <w:bookmarkEnd w:id="0"/>
     </w:p>
     <w:p>
       <w:pPr>
         <w:pStyle w:val="Heading2"/>
       </w:pPr>
       <w:r>
-        <w:t xml:space="preserve">  1.1 MISSION STATEMENT</w:t>
-      </w:r>
+        <w:t xml:space="preserve">  </w:t>
+      </w:r>
+      <w:bookmarkStart w:id="1" w:name="_Toc5727533"/>
+      <w:r>
+        <w:t>1.1 MISSION STATEMENT</w:t>
+      </w:r>
+      <w:bookmarkEnd w:id="1"/>
     </w:p>
     <w:p>
       <w:r>
@@ -259,16 +2101,68 @@
         <w:pStyle w:val="Heading2"/>
       </w:pPr>
       <w:r>
-        <w:t xml:space="preserve">  1.2 MISSION OBJECTIVES</w:t>
+        <w:t xml:space="preserve">  </w:t>
+      </w:r>
+      <w:bookmarkStart w:id="2" w:name="_Toc5727534"/>
+      <w:r>
+        <w:t>1.2 MISSION OBJECTIVES</w:t>
+      </w:r>
+      <w:bookmarkEnd w:id="2"/>
+    </w:p>
+    <w:p>
+      <w:pPr>
+        <w:pStyle w:val="NoSpacing"/>
+      </w:pPr>
+      <w:r>
+        <w:tab/>
+        <w:t>To provide an easier way to sign up for activities of the department through the internet.</w:t>
+      </w:r>
+    </w:p>
+    <w:p>
+      <w:pPr>
+        <w:pStyle w:val="NoSpacing"/>
+      </w:pPr>
+      <w:r>
+        <w:tab/>
+        <w:t>To make all application forms electronic thus reducing on the costs of application and thus saving office space since all records will be stored on servers.</w:t>
+      </w:r>
+    </w:p>
+    <w:p>
+      <w:pPr>
+        <w:pStyle w:val="NoSpacing"/>
+      </w:pPr>
+      <w:r>
+        <w:tab/>
+        <w:t>Faster generation of reports on all activities thus reducing on the workload presented to the cashier.</w:t>
+      </w:r>
+    </w:p>
+    <w:p>
+      <w:pPr>
+        <w:pStyle w:val="NoSpacing"/>
+      </w:pPr>
+      <w:r>
+        <w:tab/>
+        <w:t>The system will help keep track of all appointments whether missed or attended and send out notifications by email or sms to the clients about their appointments.</w:t>
+      </w:r>
+    </w:p>
+    <w:p>
+      <w:pPr>
+        <w:pStyle w:val="NoSpacing"/>
+      </w:pPr>
+      <w:r>
+        <w:tab/>
+        <w:t>The system should be able to showcase the provided services to the clientele i.e. Swimming, Gym etc.</w:t>
       </w:r>
     </w:p>
     <w:p>
       <w:pPr>
         <w:pStyle w:val="Heading1"/>
       </w:pPr>
+      <w:bookmarkStart w:id="3" w:name="_Toc5727535"/>
       <w:r>
         <w:t>2. System Definition</w:t>
       </w:r>
+      <w:bookmarkEnd w:id="3"/>
     </w:p>
     <w:p>
       <w:pPr>
@@ -335,9 +2229,11 @@
         <w:pStyle w:val="Heading1"/>
         <w:spacing w:line="240" w:lineRule="auto"/>
       </w:pPr>
+      <w:bookmarkStart w:id="4" w:name="_Toc5727536"/>
       <w:r>
         <w:t>3. Requirements</w:t>
       </w:r>
+      <w:bookmarkEnd w:id="4"/>
     </w:p>
     <w:p>
       <w:pPr>
@@ -345,8 +2241,13 @@
         <w:spacing w:line="240" w:lineRule="auto"/>
       </w:pPr>
       <w:r>
-        <w:t xml:space="preserve">  3.1 MAIN USER VIEWS</w:t>
-      </w:r>
+        <w:t xml:space="preserve">  </w:t>
+      </w:r>
+      <w:bookmarkStart w:id="5" w:name="_Toc5727537"/>
+      <w:r>
+        <w:t>3.1 MAIN USER VIEWS</w:t>
+      </w:r>
+      <w:bookmarkEnd w:id="5"/>
     </w:p>
     <w:p>
       <w:pPr>
@@ -354,8 +2255,13 @@
         <w:spacing w:line="240" w:lineRule="auto"/>
       </w:pPr>
       <w:r>
-        <w:t xml:space="preserve">    3.1.1 Manager</w:t>
-      </w:r>
+        <w:t xml:space="preserve">    </w:t>
+      </w:r>
+      <w:bookmarkStart w:id="6" w:name="_Toc5727538"/>
+      <w:r>
+        <w:t>3.1.1 Manager</w:t>
+      </w:r>
+      <w:bookmarkEnd w:id="6"/>
     </w:p>
     <w:p>
       <w:pPr>
@@ -371,8 +2277,13 @@
         <w:spacing w:line="240" w:lineRule="auto"/>
       </w:pPr>
       <w:r>
-        <w:t xml:space="preserve">    3.1.2 Cashier</w:t>
-      </w:r>
+        <w:t xml:space="preserve">    </w:t>
+      </w:r>
+      <w:bookmarkStart w:id="7" w:name="_Toc5727539"/>
+      <w:r>
+        <w:t>3.1.2 Cashier</w:t>
+      </w:r>
+      <w:bookmarkEnd w:id="7"/>
     </w:p>
     <w:p>
       <w:pPr>
@@ -388,8 +2299,13 @@
         <w:spacing w:line="240" w:lineRule="auto"/>
       </w:pPr>
       <w:r>
-        <w:t xml:space="preserve">    3.1.3 Trainers</w:t>
-      </w:r>
+        <w:t xml:space="preserve">    </w:t>
+      </w:r>
+      <w:bookmarkStart w:id="8" w:name="_Toc5727540"/>
+      <w:r>
+        <w:t>3.1.3 Trainers</w:t>
+      </w:r>
+      <w:bookmarkEnd w:id="8"/>
     </w:p>
     <w:p>
       <w:pPr>
@@ -405,21 +2321,20 @@
         <w:spacing w:line="240" w:lineRule="auto"/>
       </w:pPr>
       <w:r>
-        <w:t xml:space="preserve">    3.1.4 Clients</w:t>
-      </w:r>
-    </w:p>
-    <w:p>
-      <w:pPr>
-        <w:spacing w:line="240" w:lineRule="auto"/>
-      </w:pPr>
-      <w:r>
-        <w:t xml:space="preserve">      These are the sportsmen and women who </w:t>
-      </w:r>
-      <w:r>
-        <w:t>sign up</w:t>
-      </w:r>
-      <w:r>
-        <w:t xml:space="preserve"> for the sports activities, they can view the different sports activities, request for a specific </w:t>
+        <w:t xml:space="preserve">    </w:t>
+      </w:r>
+      <w:bookmarkStart w:id="9" w:name="_Toc5727541"/>
+      <w:r>
+        <w:t>3.1.4 Clients</w:t>
+      </w:r>
+      <w:bookmarkEnd w:id="9"/>
+    </w:p>
+    <w:p>
+      <w:pPr>
+        <w:spacing w:line="240" w:lineRule="auto"/>
+      </w:pPr>
+      <w:r>
+        <w:t xml:space="preserve">      These are the sportsmen and women who sign up for the sports activities, they can view the different sports activities, request for a specific </w:t>
       </w:r>
       <w:r>
         <w:t>trainer, be</w:t>
@@ -438,11 +2353,22 @@
         <w:pStyle w:val="Heading2"/>
         <w:spacing w:line="240" w:lineRule="auto"/>
       </w:pPr>
+    </w:p>
+    <w:p>
+      <w:pPr>
+        <w:pStyle w:val="Heading2"/>
+        <w:spacing w:line="240" w:lineRule="auto"/>
+      </w:pPr>
       <w:r>
         <w:t xml:space="preserve">  </w:t>
       </w:r>
-      <w:r>
-        <w:t xml:space="preserve">3.2 TASKS PERFORMED BY EACH USER VIEW.  </w:t>
+      <w:bookmarkStart w:id="10" w:name="_Toc5727542"/>
+      <w:r>
+        <w:t>3.2 TASKS PERFORMED BY EACH USER VIEW.</w:t>
+      </w:r>
+      <w:bookmarkEnd w:id="10"/>
+      <w:r>
+        <w:t xml:space="preserve">  </w:t>
       </w:r>
     </w:p>
     <w:p>
@@ -451,8 +2377,13 @@
         <w:spacing w:line="240" w:lineRule="auto"/>
       </w:pPr>
       <w:r>
-        <w:t xml:space="preserve">    3.2.1 Manager</w:t>
-      </w:r>
+        <w:t xml:space="preserve">    </w:t>
+      </w:r>
+      <w:bookmarkStart w:id="11" w:name="_Toc5727543"/>
+      <w:r>
+        <w:t>3.2.1 Manager</w:t>
+      </w:r>
+      <w:bookmarkEnd w:id="11"/>
     </w:p>
     <w:p>
       <w:pPr>
@@ -484,8 +2415,13 @@
         <w:spacing w:line="240" w:lineRule="auto"/>
       </w:pPr>
       <w:r>
-        <w:t xml:space="preserve">    3.2.2 Cashier</w:t>
-      </w:r>
+        <w:t xml:space="preserve">    </w:t>
+      </w:r>
+      <w:bookmarkStart w:id="12" w:name="_Toc5727544"/>
+      <w:r>
+        <w:t>3.2.2 Cashier</w:t>
+      </w:r>
+      <w:bookmarkEnd w:id="12"/>
     </w:p>
     <w:p>
       <w:pPr>
@@ -525,8 +2461,13 @@
         <w:spacing w:line="240" w:lineRule="auto"/>
       </w:pPr>
       <w:r>
-        <w:t xml:space="preserve">    3.2.3 Trainers</w:t>
-      </w:r>
+        <w:t xml:space="preserve">    </w:t>
+      </w:r>
+      <w:bookmarkStart w:id="13" w:name="_Toc5727545"/>
+      <w:r>
+        <w:t>3.2.3 Trainers</w:t>
+      </w:r>
+      <w:bookmarkEnd w:id="13"/>
     </w:p>
     <w:p>
       <w:pPr>
@@ -566,8 +2507,13 @@
         <w:spacing w:line="240" w:lineRule="auto"/>
       </w:pPr>
       <w:r>
-        <w:t xml:space="preserve">    3.2.4 Clientele</w:t>
-      </w:r>
+        <w:t xml:space="preserve">    </w:t>
+      </w:r>
+      <w:bookmarkStart w:id="14" w:name="_Toc5727546"/>
+      <w:r>
+        <w:t>3.2.4 Clientele</w:t>
+      </w:r>
+      <w:bookmarkEnd w:id="14"/>
     </w:p>
     <w:p>
       <w:pPr>
@@ -617,9 +2563,11 @@
       <w:r>
         <w:t xml:space="preserve">  </w:t>
       </w:r>
+      <w:bookmarkStart w:id="15" w:name="_Toc5727547"/>
       <w:r>
         <w:t>3.3 TYPE OF DATA HELD ON ENTITIES IN THE SYSTEM.</w:t>
       </w:r>
+      <w:bookmarkEnd w:id="15"/>
     </w:p>
     <w:p>
       <w:pPr>
@@ -629,9 +2577,11 @@
       <w:r>
         <w:t xml:space="preserve">    </w:t>
       </w:r>
+      <w:bookmarkStart w:id="16" w:name="_Toc5727548"/>
       <w:r>
         <w:t>3.3.1 Clients</w:t>
       </w:r>
+      <w:bookmarkEnd w:id="16"/>
     </w:p>
     <w:p>
       <w:pPr>
@@ -709,8 +2659,13 @@
         <w:spacing w:line="240" w:lineRule="auto"/>
       </w:pPr>
       <w:r>
-        <w:t xml:space="preserve">    3.3.2 Transactions</w:t>
-      </w:r>
+        <w:t xml:space="preserve">    </w:t>
+      </w:r>
+      <w:bookmarkStart w:id="17" w:name="_Toc5727549"/>
+      <w:r>
+        <w:t>3.3.2 Transactions</w:t>
+      </w:r>
+      <w:bookmarkEnd w:id="17"/>
     </w:p>
     <w:p>
       <w:pPr>
@@ -866,10 +2821,7 @@
         <w:spacing w:line="240" w:lineRule="auto"/>
       </w:pPr>
       <w:r>
-        <w:t xml:space="preserve">        -&gt; Class </w:t>
-      </w:r>
-      <w:r>
-        <w:t>(1:3)</w:t>
+        <w:t xml:space="preserve">        -&gt; Class (1:3)</w:t>
       </w:r>
     </w:p>
     <w:p>
@@ -879,9 +2831,11 @@
       <w:r>
         <w:t xml:space="preserve">   </w:t>
       </w:r>
+      <w:bookmarkStart w:id="18" w:name="_Toc5727550"/>
       <w:r>
         <w:t>3.3.3 Employees</w:t>
       </w:r>
+      <w:bookmarkEnd w:id="18"/>
     </w:p>
     <w:p>
       <w:pPr>
@@ -912,6 +2866,7 @@
         <w:spacing w:line="240" w:lineRule="auto"/>
       </w:pPr>
       <w:r>
+        <w:lastRenderedPageBreak/>
         <w:t xml:space="preserve">        -&gt; National Identification Number</w:t>
       </w:r>
     </w:p>
@@ -965,8 +2920,13 @@
         <w:pStyle w:val="Heading2"/>
       </w:pPr>
       <w:r>
-        <w:t xml:space="preserve">  3.4 PROCESSES CARRIED OUT ON DATA COLLECTED</w:t>
-      </w:r>
+        <w:t xml:space="preserve">  </w:t>
+      </w:r>
+      <w:bookmarkStart w:id="19" w:name="_Toc5727551"/>
+      <w:r>
+        <w:t>3.4 PROCESSES CARRIED OUT ON DATA COLLECTED</w:t>
+      </w:r>
+      <w:bookmarkEnd w:id="19"/>
     </w:p>
     <w:p>
       <w:pPr>
@@ -975,9 +2935,11 @@
       <w:r>
         <w:t xml:space="preserve">   </w:t>
       </w:r>
+      <w:bookmarkStart w:id="20" w:name="_Toc5727552"/>
       <w:r>
         <w:t>3.4.1 On Client Data</w:t>
       </w:r>
+      <w:bookmarkEnd w:id="20"/>
     </w:p>
     <w:p>
       <w:pPr>
@@ -1032,11 +2994,16 @@
         <w:pStyle w:val="Heading3"/>
       </w:pPr>
       <w:r>
-        <w:t xml:space="preserve">   3.4.2 </w:t>
+        <w:t xml:space="preserve">   </w:t>
+      </w:r>
+      <w:bookmarkStart w:id="21" w:name="_Toc5727553"/>
+      <w:r>
+        <w:t xml:space="preserve">3.4.2 </w:t>
       </w:r>
       <w:r>
         <w:t>On Employee Data</w:t>
       </w:r>
+      <w:bookmarkEnd w:id="21"/>
     </w:p>
     <w:p>
       <w:pPr>
@@ -1055,8 +3022,13 @@
         <w:pStyle w:val="Heading3"/>
       </w:pPr>
       <w:r>
-        <w:t xml:space="preserve">   3.4.3 On Transaction Data</w:t>
-      </w:r>
+        <w:t xml:space="preserve">   </w:t>
+      </w:r>
+      <w:bookmarkStart w:id="22" w:name="_Toc5727554"/>
+      <w:r>
+        <w:t>3.4.3 On Transaction Data</w:t>
+      </w:r>
+      <w:bookmarkEnd w:id="22"/>
     </w:p>
     <w:p>
       <w:pPr>
@@ -1111,11 +3083,16 @@
         <w:pStyle w:val="Heading2"/>
       </w:pPr>
       <w:r>
-        <w:t xml:space="preserve">  3.5 </w:t>
+        <w:t xml:space="preserve">  </w:t>
+      </w:r>
+      <w:bookmarkStart w:id="23" w:name="_Toc5727555"/>
+      <w:r>
+        <w:t xml:space="preserve">3.5 </w:t>
       </w:r>
       <w:r>
         <w:t>FREQUENT TRANSACTIONS / REPORTS</w:t>
       </w:r>
+      <w:bookmarkEnd w:id="23"/>
     </w:p>
     <w:p>
       <w:r>
@@ -1140,10 +3117,7 @@
         <w:t>On registration of a client, client data is sent to the manager and to the trainers after the system assigns a specific trainer to a client, querying the trainer for training periods and number of appearances per week.</w:t>
       </w:r>
       <w:r>
-        <w:t xml:space="preserve"> </w:t>
-      </w:r>
-      <w:r>
-        <w:t>(Critical to database running)</w:t>
+        <w:t xml:space="preserve"> (Critical to database running)</w:t>
       </w:r>
     </w:p>
     <w:p>
@@ -1170,21 +3144,202 @@
       </w:r>
     </w:p>
     <w:p>
-      <w:r>
-        <w:br w:type="page"/>
-      </w:r>
-    </w:p>
-    <w:p>
       <w:pPr>
         <w:pStyle w:val="Heading1"/>
       </w:pPr>
-      <w:r>
+      <w:bookmarkStart w:id="24" w:name="_Toc5727556"/>
+      <w:r>
+        <w:lastRenderedPageBreak/>
         <w:t xml:space="preserve">4. </w:t>
       </w:r>
       <w:r>
         <w:t>Database Design</w:t>
       </w:r>
-    </w:p>
+      <w:bookmarkEnd w:id="24"/>
+    </w:p>
+    <w:p>
+      <w:pPr>
+        <w:pStyle w:val="Heading2"/>
+      </w:pPr>
+      <w:r>
+        <w:t xml:space="preserve">  4.1 Conceptual Model</w:t>
+      </w:r>
+    </w:p>
+    <w:p>
+      <w:r>
+        <w:tab/>
+      </w:r>
+      <w:r>
+        <w:rPr>
+          <w:noProof/>
+          <w:lang w:eastAsia="en-GB"/>
+        </w:rPr>
+        <w:drawing>
+          <wp:inline distT="0" distB="0" distL="0" distR="0">
+            <wp:extent cx="6017260" cy="3860128"/>
+            <wp:effectExtent l="0" t="0" r="2540" b="7620"/>
+            <wp:docPr id="1" name="Picture 1"/>
+            <wp:cNvGraphicFramePr>
+              <a:graphicFrameLocks xmlns:a="http://schemas.openxmlformats.org/drawingml/2006/main" noChangeAspect="1"/>
+            </wp:cNvGraphicFramePr>
+            <a:graphic xmlns:a="http://schemas.openxmlformats.org/drawingml/2006/main">
+              <a:graphicData uri="http://schemas.openxmlformats.org/drawingml/2006/picture">
+                <pic:pic xmlns:pic="http://schemas.openxmlformats.org/drawingml/2006/picture">
+                  <pic:nvPicPr>
+                    <pic:cNvPr id="1" name="OHS Conceptual.png"/>
+                    <pic:cNvPicPr/>
+                  </pic:nvPicPr>
+                  <pic:blipFill>
+                    <a:blip r:embed="rId6" cstate="print">
+                      <a:extLst>
+                        <a:ext uri="{28A0092B-C50C-407E-A947-70E740481C1C}">
+                          <a14:useLocalDpi xmlns:a14="http://schemas.microsoft.com/office/drawing/2010/main" val="0"/>
+                        </a:ext>
+                      </a:extLst>
+                    </a:blip>
+                    <a:stretch>
+                      <a:fillRect/>
+                    </a:stretch>
+                  </pic:blipFill>
+                  <pic:spPr>
+                    <a:xfrm>
+                      <a:off x="0" y="0"/>
+                      <a:ext cx="6017260" cy="3860128"/>
+                    </a:xfrm>
+                    <a:prstGeom prst="rect">
+                      <a:avLst/>
+                    </a:prstGeom>
+                  </pic:spPr>
+                </pic:pic>
+              </a:graphicData>
+            </a:graphic>
+          </wp:inline>
+        </w:drawing>
+      </w:r>
+    </w:p>
+    <w:p/>
+    <w:p>
+      <w:pPr>
+        <w:pStyle w:val="Heading2"/>
+      </w:pPr>
+      <w:r>
+        <w:lastRenderedPageBreak/>
+        <w:t xml:space="preserve">  4.2 Logical Model</w:t>
+      </w:r>
+    </w:p>
+    <w:p>
+      <w:r>
+        <w:rPr>
+          <w:noProof/>
+          <w:lang w:eastAsia="en-GB"/>
+        </w:rPr>
+        <w:drawing>
+          <wp:inline distT="0" distB="0" distL="0" distR="0">
+            <wp:extent cx="6017260" cy="4767580"/>
+            <wp:effectExtent l="0" t="0" r="2540" b="0"/>
+            <wp:docPr id="4" name="Picture 4"/>
+            <wp:cNvGraphicFramePr>
+              <a:graphicFrameLocks xmlns:a="http://schemas.openxmlformats.org/drawingml/2006/main" noChangeAspect="1"/>
+            </wp:cNvGraphicFramePr>
+            <a:graphic xmlns:a="http://schemas.openxmlformats.org/drawingml/2006/main">
+              <a:graphicData uri="http://schemas.openxmlformats.org/drawingml/2006/picture">
+                <pic:pic xmlns:pic="http://schemas.openxmlformats.org/drawingml/2006/picture">
+                  <pic:nvPicPr>
+                    <pic:cNvPr id="4" name="OHS Physical.png"/>
+                    <pic:cNvPicPr/>
+                  </pic:nvPicPr>
+                  <pic:blipFill>
+                    <a:blip r:embed="rId7" cstate="print">
+                      <a:extLst>
+                        <a:ext uri="{28A0092B-C50C-407E-A947-70E740481C1C}">
+                          <a14:useLocalDpi xmlns:a14="http://schemas.microsoft.com/office/drawing/2010/main" val="0"/>
+                        </a:ext>
+                      </a:extLst>
+                    </a:blip>
+                    <a:stretch>
+                      <a:fillRect/>
+                    </a:stretch>
+                  </pic:blipFill>
+                  <pic:spPr>
+                    <a:xfrm>
+                      <a:off x="0" y="0"/>
+                      <a:ext cx="6017260" cy="4767580"/>
+                    </a:xfrm>
+                    <a:prstGeom prst="rect">
+                      <a:avLst/>
+                    </a:prstGeom>
+                  </pic:spPr>
+                </pic:pic>
+              </a:graphicData>
+            </a:graphic>
+          </wp:inline>
+        </w:drawing>
+      </w:r>
+    </w:p>
+    <w:p/>
+    <w:p>
+      <w:pPr>
+        <w:pStyle w:val="Heading2"/>
+      </w:pPr>
+      <w:r>
+        <w:lastRenderedPageBreak/>
+        <w:t xml:space="preserve">  4.3 Physical Model</w:t>
+      </w:r>
+    </w:p>
+    <w:p>
+      <w:r>
+        <w:rPr>
+          <w:noProof/>
+          <w:lang w:eastAsia="en-GB"/>
+        </w:rPr>
+        <w:drawing>
+          <wp:inline distT="0" distB="0" distL="0" distR="0">
+            <wp:extent cx="6017260" cy="4646930"/>
+            <wp:effectExtent l="0" t="0" r="2540" b="1270"/>
+            <wp:docPr id="6" name="Picture 6"/>
+            <wp:cNvGraphicFramePr>
+              <a:graphicFrameLocks xmlns:a="http://schemas.openxmlformats.org/drawingml/2006/main" noChangeAspect="1"/>
+            </wp:cNvGraphicFramePr>
+            <a:graphic xmlns:a="http://schemas.openxmlformats.org/drawingml/2006/main">
+              <a:graphicData uri="http://schemas.openxmlformats.org/drawingml/2006/picture">
+                <pic:pic xmlns:pic="http://schemas.openxmlformats.org/drawingml/2006/picture">
+                  <pic:nvPicPr>
+                    <pic:cNvPr id="6" name="OHS Physical.png"/>
+                    <pic:cNvPicPr/>
+                  </pic:nvPicPr>
+                  <pic:blipFill>
+                    <a:blip r:embed="rId8" cstate="print">
+                      <a:extLst>
+                        <a:ext uri="{28A0092B-C50C-407E-A947-70E740481C1C}">
+                          <a14:useLocalDpi xmlns:a14="http://schemas.microsoft.com/office/drawing/2010/main" val="0"/>
+                        </a:ext>
+                      </a:extLst>
+                    </a:blip>
+                    <a:stretch>
+                      <a:fillRect/>
+                    </a:stretch>
+                  </pic:blipFill>
+                  <pic:spPr>
+                    <a:xfrm>
+                      <a:off x="0" y="0"/>
+                      <a:ext cx="6017260" cy="4646930"/>
+                    </a:xfrm>
+                    <a:prstGeom prst="rect">
+                      <a:avLst/>
+                    </a:prstGeom>
+                  </pic:spPr>
+                </pic:pic>
+              </a:graphicData>
+            </a:graphic>
+          </wp:inline>
+        </w:drawing>
+      </w:r>
+    </w:p>
+    <w:p>
+      <w:bookmarkStart w:id="25" w:name="_GoBack"/>
+      <w:bookmarkEnd w:id="25"/>
+    </w:p>
+    <w:p/>
     <w:sectPr>
       <w:pgSz w:w="11906" w:h="16838"/>
       <w:pgMar w:top="810" w:right="1440" w:bottom="1440" w:left="990" w:header="708" w:footer="708" w:gutter="0"/>
@@ -1218,7 +3373,7 @@
         <v:path o:extrusionok="f" gradientshapeok="t" o:connecttype="rect"/>
         <o:lock v:ext="edit" aspectratio="t"/>
       </v:shapetype>
-      <v:shape id="_x0000_i1031" type="#_x0000_t75" style="width:11.25pt;height:11.25pt" o:bullet="t">
+      <v:shape id="_x0000_i1049" type="#_x0000_t75" style="width:11.25pt;height:11.25pt" o:bullet="t">
         <v:imagedata r:id="rId1" o:title="mso1330"/>
       </v:shape>
     </w:pict>
@@ -2593,6 +4748,70 @@
       <w:spacing w:after="0" w:line="240" w:lineRule="auto"/>
     </w:pPr>
   </w:style>
+  <w:style w:type="paragraph" w:styleId="TOCHeading">
+    <w:name w:val="TOC Heading"/>
+    <w:basedOn w:val="Heading1"/>
+    <w:next w:val="Normal"/>
+    <w:uiPriority w:val="39"/>
+    <w:unhideWhenUsed/>
+    <w:qFormat/>
+    <w:rsid w:val="003E2C48"/>
+    <w:pPr>
+      <w:outlineLvl w:val="9"/>
+    </w:pPr>
+    <w:rPr>
+      <w:lang w:val="en-US"/>
+    </w:rPr>
+  </w:style>
+  <w:style w:type="paragraph" w:styleId="TOC1">
+    <w:name w:val="toc 1"/>
+    <w:basedOn w:val="Normal"/>
+    <w:next w:val="Normal"/>
+    <w:autoRedefine/>
+    <w:uiPriority w:val="39"/>
+    <w:unhideWhenUsed/>
+    <w:rsid w:val="003E2C48"/>
+    <w:pPr>
+      <w:spacing w:after="100"/>
+    </w:pPr>
+  </w:style>
+  <w:style w:type="paragraph" w:styleId="TOC2">
+    <w:name w:val="toc 2"/>
+    <w:basedOn w:val="Normal"/>
+    <w:next w:val="Normal"/>
+    <w:autoRedefine/>
+    <w:uiPriority w:val="39"/>
+    <w:unhideWhenUsed/>
+    <w:rsid w:val="003E2C48"/>
+    <w:pPr>
+      <w:spacing w:after="100"/>
+      <w:ind w:left="220"/>
+    </w:pPr>
+  </w:style>
+  <w:style w:type="paragraph" w:styleId="TOC3">
+    <w:name w:val="toc 3"/>
+    <w:basedOn w:val="Normal"/>
+    <w:next w:val="Normal"/>
+    <w:autoRedefine/>
+    <w:uiPriority w:val="39"/>
+    <w:unhideWhenUsed/>
+    <w:rsid w:val="003E2C48"/>
+    <w:pPr>
+      <w:spacing w:after="100"/>
+      <w:ind w:left="440"/>
+    </w:pPr>
+  </w:style>
+  <w:style w:type="character" w:styleId="Hyperlink">
+    <w:name w:val="Hyperlink"/>
+    <w:basedOn w:val="DefaultParagraphFont"/>
+    <w:uiPriority w:val="99"/>
+    <w:unhideWhenUsed/>
+    <w:rsid w:val="003E2C48"/>
+    <w:rPr>
+      <w:color w:val="0563C1" w:themeColor="hyperlink"/>
+      <w:u w:val="single"/>
+    </w:rPr>
+  </w:style>
 </w:styles>
 </file>
 
@@ -2862,7 +5081,7 @@
 </file>
 
 <file path=customXml/itemProps1.xml><?xml version="1.0" encoding="utf-8"?>
-<ds:datastoreItem xmlns:ds="http://schemas.openxmlformats.org/officeDocument/2006/customXml" ds:itemID="{3053772E-FD53-4F3E-9DD9-B4AD474CEE1F}">
+<ds:datastoreItem xmlns:ds="http://schemas.openxmlformats.org/officeDocument/2006/customXml" ds:itemID="{D27348C0-7DC7-4E43-B750-823182A33ACF}">
   <ds:schemaRefs>
     <ds:schemaRef ds:uri="http://schemas.openxmlformats.org/officeDocument/2006/bibliography"/>
   </ds:schemaRefs>

</xml_diff>